<commit_message>
add nombre a los dispositivos
</commit_message>
<xml_diff>
--- a/Documentacion.docx
+++ b/Documentacion.docx
@@ -4,44 +4,17 @@
   <w:body>
     <w:p>
       <w:r>
-        <w:t>Control de un motor a pasos con máquina de estados finitos</w:t>
-      </w:r>
-    </w:p>
-    <w:p>
-      <w:r>
-        <w:t>Dispositivo U0:</w:t>
-      </w:r>
-    </w:p>
-    <w:p>
-      <w:r>
-        <w:t>Entidad: FSM</w:t>
-      </w:r>
-    </w:p>
-    <w:p>
-      <w:r>
-        <w:t>Importante</w:t>
-      </w:r>
-      <w:r>
-        <w:br/>
-        <w:t xml:space="preserve">El estilo de desarrollo de esta máquina de estados finitos </w:t>
-      </w:r>
-      <w:r>
-        <w:t xml:space="preserve">provoca un desfase en las señales de salida debido </w:t>
-      </w:r>
-      <w:r>
-        <w:t>a la rapidez de la simulación. Generalmente se configura un contador de pulsos del reloj para crear una especie de “delay”</w:t>
-      </w:r>
-      <w:r>
-        <w:t xml:space="preserve"> y evitar este desfase. En esta ocasión, nosotros NO vamos a configurar dicho contador debido a que en la implementación </w:t>
-      </w:r>
-      <w:r>
-        <w:t xml:space="preserve">controlaremos </w:t>
-      </w:r>
-      <w:r>
-        <w:t>la “velocidad” mediante otro dispositivo digital cuyo nombre de entidad es “base_time”</w:t>
-      </w:r>
-    </w:p>
-    <w:p/>
+        <w:t>Entidad principal “</w:t>
+      </w:r>
+      <w:proofErr w:type="spellStart"/>
+      <w:r>
+        <w:t>ctrl_stepper_motor</w:t>
+      </w:r>
+      <w:proofErr w:type="spellEnd"/>
+      <w:r>
+        <w:t>”</w:t>
+      </w:r>
+    </w:p>
     <w:p>
       <w:pPr>
         <w:keepNext/>
@@ -49,10 +22,10 @@
       </w:pPr>
       <w:r>
         <w:drawing>
-          <wp:inline distT="0" distB="0" distL="0" distR="0" wp14:anchorId="24155FC8" wp14:editId="630832F4">
-            <wp:extent cx="4458322" cy="504895"/>
-            <wp:effectExtent l="0" t="0" r="0" b="9525"/>
-            <wp:docPr id="2" name="Imagen 2"/>
+          <wp:inline distT="0" distB="0" distL="0" distR="0" wp14:anchorId="1C8E3292" wp14:editId="1636D466">
+            <wp:extent cx="3115110" cy="1581371"/>
+            <wp:effectExtent l="0" t="0" r="9525" b="0"/>
+            <wp:docPr id="5" name="Imagen 5"/>
             <wp:cNvGraphicFramePr>
               <a:graphicFrameLocks xmlns:a="http://schemas.openxmlformats.org/drawingml/2006/main" noChangeAspect="1"/>
             </wp:cNvGraphicFramePr>
@@ -72,6 +45,560 @@
                   <pic:spPr>
                     <a:xfrm>
                       <a:off x="0" y="0"/>
+                      <a:ext cx="3115110" cy="1581371"/>
+                    </a:xfrm>
+                    <a:prstGeom prst="rect">
+                      <a:avLst/>
+                    </a:prstGeom>
+                  </pic:spPr>
+                </pic:pic>
+              </a:graphicData>
+            </a:graphic>
+          </wp:inline>
+        </w:drawing>
+      </w:r>
+    </w:p>
+    <w:p>
+      <w:pPr>
+        <w:pStyle w:val="Descripcin"/>
+        <w:jc w:val="center"/>
+      </w:pPr>
+      <w:r>
+        <w:t xml:space="preserve">Fig. </w:t>
+      </w:r>
+      <w:fldSimple w:instr=" SEQ Fig. \* ARABIC ">
+        <w:r>
+          <w:rPr>
+            <w:noProof/>
+          </w:rPr>
+          <w:t>1</w:t>
+        </w:r>
+      </w:fldSimple>
+      <w:r>
+        <w:t xml:space="preserve"> Entidad principal</w:t>
+      </w:r>
+    </w:p>
+    <w:tbl>
+      <w:tblPr>
+        <w:tblStyle w:val="Tablaconcuadrcula"/>
+        <w:tblW w:w="0" w:type="auto"/>
+        <w:tblLook w:val="04A0" w:firstRow="1" w:lastRow="0" w:firstColumn="1" w:lastColumn="0" w:noHBand="0" w:noVBand="1"/>
+      </w:tblPr>
+      <w:tblGrid>
+        <w:gridCol w:w="2942"/>
+        <w:gridCol w:w="2943"/>
+        <w:gridCol w:w="2943"/>
+      </w:tblGrid>
+      <w:tr>
+        <w:tc>
+          <w:tcPr>
+            <w:tcW w:w="2942" w:type="dxa"/>
+          </w:tcPr>
+          <w:p>
+            <w:r>
+              <w:t>Entradas</w:t>
+            </w:r>
+          </w:p>
+        </w:tc>
+        <w:tc>
+          <w:tcPr>
+            <w:tcW w:w="2943" w:type="dxa"/>
+          </w:tcPr>
+          <w:p>
+            <w:r>
+              <w:t>Señales</w:t>
+            </w:r>
+          </w:p>
+        </w:tc>
+        <w:tc>
+          <w:tcPr>
+            <w:tcW w:w="2943" w:type="dxa"/>
+          </w:tcPr>
+          <w:p>
+            <w:r>
+              <w:t>Salidas</w:t>
+            </w:r>
+          </w:p>
+        </w:tc>
+      </w:tr>
+      <w:tr>
+        <w:tc>
+          <w:tcPr>
+            <w:tcW w:w="2942" w:type="dxa"/>
+          </w:tcPr>
+          <w:p>
+            <w:proofErr w:type="spellStart"/>
+            <w:r>
+              <w:t>rst</w:t>
+            </w:r>
+            <w:proofErr w:type="spellEnd"/>
+          </w:p>
+        </w:tc>
+        <w:tc>
+          <w:tcPr>
+            <w:tcW w:w="2943" w:type="dxa"/>
+          </w:tcPr>
+          <w:p/>
+        </w:tc>
+        <w:tc>
+          <w:tcPr>
+            <w:tcW w:w="2943" w:type="dxa"/>
+          </w:tcPr>
+          <w:p>
+            <w:r>
+              <w:t>a</w:t>
+            </w:r>
+          </w:p>
+        </w:tc>
+      </w:tr>
+      <w:tr>
+        <w:tc>
+          <w:tcPr>
+            <w:tcW w:w="2942" w:type="dxa"/>
+          </w:tcPr>
+          <w:p>
+            <w:proofErr w:type="spellStart"/>
+            <w:r>
+              <w:t>ena</w:t>
+            </w:r>
+            <w:proofErr w:type="spellEnd"/>
+          </w:p>
+        </w:tc>
+        <w:tc>
+          <w:tcPr>
+            <w:tcW w:w="2943" w:type="dxa"/>
+          </w:tcPr>
+          <w:p/>
+        </w:tc>
+        <w:tc>
+          <w:tcPr>
+            <w:tcW w:w="2943" w:type="dxa"/>
+          </w:tcPr>
+          <w:p>
+            <w:r>
+              <w:t>b</w:t>
+            </w:r>
+          </w:p>
+        </w:tc>
+      </w:tr>
+      <w:tr>
+        <w:tc>
+          <w:tcPr>
+            <w:tcW w:w="2942" w:type="dxa"/>
+          </w:tcPr>
+          <w:p>
+            <w:proofErr w:type="spellStart"/>
+            <w:r>
+              <w:t>clk</w:t>
+            </w:r>
+            <w:proofErr w:type="spellEnd"/>
+          </w:p>
+        </w:tc>
+        <w:tc>
+          <w:tcPr>
+            <w:tcW w:w="2943" w:type="dxa"/>
+          </w:tcPr>
+          <w:p/>
+        </w:tc>
+        <w:tc>
+          <w:tcPr>
+            <w:tcW w:w="2943" w:type="dxa"/>
+          </w:tcPr>
+          <w:p>
+            <w:r>
+              <w:t>c</w:t>
+            </w:r>
+          </w:p>
+        </w:tc>
+      </w:tr>
+      <w:tr>
+        <w:tc>
+          <w:tcPr>
+            <w:tcW w:w="2942" w:type="dxa"/>
+          </w:tcPr>
+          <w:p>
+            <w:proofErr w:type="spellStart"/>
+            <w:r>
+              <w:t>cw</w:t>
+            </w:r>
+            <w:proofErr w:type="spellEnd"/>
+          </w:p>
+        </w:tc>
+        <w:tc>
+          <w:tcPr>
+            <w:tcW w:w="2943" w:type="dxa"/>
+          </w:tcPr>
+          <w:p/>
+        </w:tc>
+        <w:tc>
+          <w:tcPr>
+            <w:tcW w:w="2943" w:type="dxa"/>
+          </w:tcPr>
+          <w:p>
+            <w:r>
+              <w:t>d</w:t>
+            </w:r>
+          </w:p>
+        </w:tc>
+      </w:tr>
+      <w:tr>
+        <w:tc>
+          <w:tcPr>
+            <w:tcW w:w="2942" w:type="dxa"/>
+          </w:tcPr>
+          <w:p>
+            <w:proofErr w:type="spellStart"/>
+            <w:r>
+              <w:t>pwd</w:t>
+            </w:r>
+            <w:proofErr w:type="spellEnd"/>
+          </w:p>
+        </w:tc>
+        <w:tc>
+          <w:tcPr>
+            <w:tcW w:w="2943" w:type="dxa"/>
+          </w:tcPr>
+          <w:p/>
+        </w:tc>
+        <w:tc>
+          <w:tcPr>
+            <w:tcW w:w="2943" w:type="dxa"/>
+          </w:tcPr>
+          <w:p/>
+        </w:tc>
+      </w:tr>
+      <w:tr>
+        <w:tc>
+          <w:tcPr>
+            <w:tcW w:w="2942" w:type="dxa"/>
+          </w:tcPr>
+          <w:p>
+            <w:proofErr w:type="spellStart"/>
+            <w:r>
+              <w:t>sel</w:t>
+            </w:r>
+            <w:proofErr w:type="spellEnd"/>
+            <w:r>
+              <w:t xml:space="preserve"> (1 </w:t>
+            </w:r>
+            <w:proofErr w:type="spellStart"/>
+            <w:r>
+              <w:t>downto</w:t>
+            </w:r>
+            <w:proofErr w:type="spellEnd"/>
+            <w:r>
+              <w:t xml:space="preserve"> 0)</w:t>
+            </w:r>
+          </w:p>
+        </w:tc>
+        <w:tc>
+          <w:tcPr>
+            <w:tcW w:w="2943" w:type="dxa"/>
+          </w:tcPr>
+          <w:p/>
+        </w:tc>
+        <w:tc>
+          <w:tcPr>
+            <w:tcW w:w="2943" w:type="dxa"/>
+          </w:tcPr>
+          <w:p/>
+        </w:tc>
+      </w:tr>
+    </w:tbl>
+    <w:p/>
+    <w:p/>
+    <w:p/>
+    <w:p>
+      <w:pPr>
+        <w:keepNext/>
+        <w:jc w:val="center"/>
+      </w:pPr>
+      <w:r>
+        <w:drawing>
+          <wp:inline distT="0" distB="0" distL="0" distR="0" wp14:anchorId="5621A912" wp14:editId="645FF9C5">
+            <wp:extent cx="4476750" cy="3352800"/>
+            <wp:effectExtent l="0" t="0" r="0" b="0"/>
+            <wp:docPr id="4" name="Imagen 4"/>
+            <wp:cNvGraphicFramePr>
+              <a:graphicFrameLocks xmlns:a="http://schemas.openxmlformats.org/drawingml/2006/main" noChangeAspect="1"/>
+            </wp:cNvGraphicFramePr>
+            <a:graphic xmlns:a="http://schemas.openxmlformats.org/drawingml/2006/main">
+              <a:graphicData uri="http://schemas.openxmlformats.org/drawingml/2006/picture">
+                <pic:pic xmlns:pic="http://schemas.openxmlformats.org/drawingml/2006/picture">
+                  <pic:nvPicPr>
+                    <pic:cNvPr id="1" name=""/>
+                    <pic:cNvPicPr/>
+                  </pic:nvPicPr>
+                  <pic:blipFill rotWithShape="1">
+                    <a:blip r:embed="rId5"/>
+                    <a:srcRect l="7142" t="2941" r="6778" b="2941"/>
+                    <a:stretch/>
+                  </pic:blipFill>
+                  <pic:spPr bwMode="auto">
+                    <a:xfrm>
+                      <a:off x="0" y="0"/>
+                      <a:ext cx="4477375" cy="3353268"/>
+                    </a:xfrm>
+                    <a:prstGeom prst="rect">
+                      <a:avLst/>
+                    </a:prstGeom>
+                    <a:ln>
+                      <a:noFill/>
+                    </a:ln>
+                    <a:extLst>
+                      <a:ext uri="{53640926-AAD7-44D8-BBD7-CCE9431645EC}">
+                        <a14:shadowObscured xmlns:a14="http://schemas.microsoft.com/office/drawing/2010/main"/>
+                      </a:ext>
+                    </a:extLst>
+                  </pic:spPr>
+                </pic:pic>
+              </a:graphicData>
+            </a:graphic>
+          </wp:inline>
+        </w:drawing>
+      </w:r>
+    </w:p>
+    <w:p>
+      <w:pPr>
+        <w:pStyle w:val="Descripcin"/>
+        <w:jc w:val="center"/>
+      </w:pPr>
+      <w:r>
+        <w:t xml:space="preserve">Fig. </w:t>
+      </w:r>
+      <w:fldSimple w:instr=" SEQ Fig. \* ARABIC ">
+        <w:r>
+          <w:rPr>
+            <w:noProof/>
+          </w:rPr>
+          <w:t>2</w:t>
+        </w:r>
+      </w:fldSimple>
+      <w:r>
+        <w:t xml:space="preserve"> Arquitectura de la entidad principal</w:t>
+      </w:r>
+    </w:p>
+    <w:p>
+      <w:r>
+        <w:br w:type="page"/>
+      </w:r>
+    </w:p>
+    <w:p>
+      <w:r>
+        <w:lastRenderedPageBreak/>
+        <w:t>Control de un motor a pasos con máquina de estados finitos</w:t>
+      </w:r>
+    </w:p>
+    <w:p>
+      <w:r>
+        <w:t>Dispositivo U0:</w:t>
+      </w:r>
+    </w:p>
+    <w:p>
+      <w:r>
+        <w:t xml:space="preserve">Entidad: </w:t>
+      </w:r>
+      <w:proofErr w:type="spellStart"/>
+      <w:r>
+        <w:t>ctrl_steps</w:t>
+      </w:r>
+      <w:proofErr w:type="spellEnd"/>
+    </w:p>
+    <w:tbl>
+      <w:tblPr>
+        <w:tblStyle w:val="Tablaconcuadrcula"/>
+        <w:tblW w:w="0" w:type="auto"/>
+        <w:tblLook w:val="04A0" w:firstRow="1" w:lastRow="0" w:firstColumn="1" w:lastColumn="0" w:noHBand="0" w:noVBand="1"/>
+      </w:tblPr>
+      <w:tblGrid>
+        <w:gridCol w:w="4414"/>
+        <w:gridCol w:w="4414"/>
+      </w:tblGrid>
+      <w:tr>
+        <w:tc>
+          <w:tcPr>
+            <w:tcW w:w="4414" w:type="dxa"/>
+          </w:tcPr>
+          <w:p>
+            <w:r>
+              <w:t>Entradas</w:t>
+            </w:r>
+          </w:p>
+        </w:tc>
+        <w:tc>
+          <w:tcPr>
+            <w:tcW w:w="4414" w:type="dxa"/>
+          </w:tcPr>
+          <w:p>
+            <w:r>
+              <w:t>Salidas</w:t>
+            </w:r>
+          </w:p>
+        </w:tc>
+      </w:tr>
+      <w:tr>
+        <w:tc>
+          <w:tcPr>
+            <w:tcW w:w="4414" w:type="dxa"/>
+          </w:tcPr>
+          <w:p>
+            <w:proofErr w:type="spellStart"/>
+            <w:r>
+              <w:t>cw</w:t>
+            </w:r>
+            <w:proofErr w:type="spellEnd"/>
+          </w:p>
+        </w:tc>
+        <w:tc>
+          <w:tcPr>
+            <w:tcW w:w="4414" w:type="dxa"/>
+          </w:tcPr>
+          <w:p>
+            <w:r>
+              <w:t>a</w:t>
+            </w:r>
+          </w:p>
+        </w:tc>
+      </w:tr>
+      <w:tr>
+        <w:tc>
+          <w:tcPr>
+            <w:tcW w:w="4414" w:type="dxa"/>
+          </w:tcPr>
+          <w:p>
+            <w:proofErr w:type="spellStart"/>
+            <w:r>
+              <w:t>rst</w:t>
+            </w:r>
+            <w:proofErr w:type="spellEnd"/>
+          </w:p>
+        </w:tc>
+        <w:tc>
+          <w:tcPr>
+            <w:tcW w:w="4414" w:type="dxa"/>
+          </w:tcPr>
+          <w:p>
+            <w:r>
+              <w:t>b</w:t>
+            </w:r>
+          </w:p>
+        </w:tc>
+      </w:tr>
+      <w:tr>
+        <w:tc>
+          <w:tcPr>
+            <w:tcW w:w="4414" w:type="dxa"/>
+          </w:tcPr>
+          <w:p>
+            <w:proofErr w:type="spellStart"/>
+            <w:r>
+              <w:t>ena</w:t>
+            </w:r>
+            <w:proofErr w:type="spellEnd"/>
+          </w:p>
+        </w:tc>
+        <w:tc>
+          <w:tcPr>
+            <w:tcW w:w="4414" w:type="dxa"/>
+          </w:tcPr>
+          <w:p>
+            <w:r>
+              <w:t>c</w:t>
+            </w:r>
+          </w:p>
+        </w:tc>
+      </w:tr>
+      <w:tr>
+        <w:tc>
+          <w:tcPr>
+            <w:tcW w:w="4414" w:type="dxa"/>
+          </w:tcPr>
+          <w:p>
+            <w:proofErr w:type="spellStart"/>
+            <w:r>
+              <w:t>clk</w:t>
+            </w:r>
+            <w:proofErr w:type="spellEnd"/>
+          </w:p>
+        </w:tc>
+        <w:tc>
+          <w:tcPr>
+            <w:tcW w:w="4414" w:type="dxa"/>
+          </w:tcPr>
+          <w:p>
+            <w:r>
+              <w:t>d</w:t>
+            </w:r>
+          </w:p>
+        </w:tc>
+      </w:tr>
+    </w:tbl>
+    <w:p>
+      <w:bookmarkStart w:id="0" w:name="_GoBack"/>
+      <w:bookmarkEnd w:id="0"/>
+    </w:p>
+    <w:p>
+      <w:r>
+        <w:rPr>
+          <w:b/>
+        </w:rPr>
+        <w:t>Importante</w:t>
+      </w:r>
+      <w:r>
+        <w:br/>
+        <w:t xml:space="preserve">El estilo de desarrollo de esta máquina de estados finitos </w:t>
+      </w:r>
+      <w:r>
+        <w:t xml:space="preserve">provoca un desfase en las señales de salida debido </w:t>
+      </w:r>
+      <w:r>
+        <w:t>a la rapidez de la simulación. Generalmente se configura un contador de pulsos del reloj para crear una especie de “delay”</w:t>
+      </w:r>
+      <w:r>
+        <w:t xml:space="preserve"> y evitar este desfase. En esta ocasión, nosotros NO vamos a configurar dicho contador debido a que en la implementación </w:t>
+      </w:r>
+      <w:r>
+        <w:t xml:space="preserve">controlaremos </w:t>
+      </w:r>
+      <w:r>
+        <w:t>la “velocidad” mediante otro dispositivo digital cuyo nombre de entidad es “base_time”</w:t>
+      </w:r>
+    </w:p>
+    <w:p/>
+    <w:p>
+      <w:pPr>
+        <w:keepNext/>
+        <w:jc w:val="center"/>
+      </w:pPr>
+      <w:r>
+        <w:rPr>
+          <w:noProof/>
+          <w:lang w:eastAsia="es-MX"/>
+        </w:rPr>
+        <w:drawing>
+          <wp:inline distT="0" distB="0" distL="0" distR="0" wp14:anchorId="24155FC8" wp14:editId="630832F4">
+            <wp:extent cx="4458322" cy="504895"/>
+            <wp:effectExtent l="0" t="0" r="0" b="9525"/>
+            <wp:docPr id="2" name="Imagen 2"/>
+            <wp:cNvGraphicFramePr>
+              <a:graphicFrameLocks xmlns:a="http://schemas.openxmlformats.org/drawingml/2006/main" noChangeAspect="1"/>
+            </wp:cNvGraphicFramePr>
+            <a:graphic xmlns:a="http://schemas.openxmlformats.org/drawingml/2006/main">
+              <a:graphicData uri="http://schemas.openxmlformats.org/drawingml/2006/picture">
+                <pic:pic xmlns:pic="http://schemas.openxmlformats.org/drawingml/2006/picture">
+                  <pic:nvPicPr>
+                    <pic:cNvPr id="1" name=""/>
+                    <pic:cNvPicPr/>
+                  </pic:nvPicPr>
+                  <pic:blipFill>
+                    <a:blip r:embed="rId6"/>
+                    <a:stretch>
+                      <a:fillRect/>
+                    </a:stretch>
+                  </pic:blipFill>
+                  <pic:spPr>
+                    <a:xfrm>
+                      <a:off x="0" y="0"/>
                       <a:ext cx="4458322" cy="504895"/>
                     </a:xfrm>
                     <a:prstGeom prst="rect">
@@ -93,14 +620,27 @@
       <w:r>
         <w:t xml:space="preserve">Fig. </w:t>
       </w:r>
-      <w:fldSimple w:instr=" SEQ Fig. \* ARABIC ">
-        <w:r>
-          <w:rPr>
-            <w:noProof/>
-          </w:rPr>
-          <w:t>1</w:t>
-        </w:r>
-      </w:fldSimple>
+      <w:r>
+        <w:fldChar w:fldCharType="begin"/>
+      </w:r>
+      <w:r>
+        <w:instrText xml:space="preserve"> SEQ Fig. \* ARABIC </w:instrText>
+      </w:r>
+      <w:r>
+        <w:fldChar w:fldCharType="separate"/>
+      </w:r>
+      <w:r>
+        <w:rPr>
+          <w:noProof/>
+        </w:rPr>
+        <w:t>3</w:t>
+      </w:r>
+      <w:r>
+        <w:rPr>
+          <w:noProof/>
+        </w:rPr>
+        <w:fldChar w:fldCharType="end"/>
+      </w:r>
       <w:r>
         <w:t xml:space="preserve"> "</w:t>
       </w:r>
@@ -120,6 +660,10 @@
         <w:jc w:val="center"/>
       </w:pPr>
       <w:r>
+        <w:rPr>
+          <w:noProof/>
+          <w:lang w:eastAsia="es-MX"/>
+        </w:rPr>
         <w:drawing>
           <wp:inline distT="0" distB="0" distL="0" distR="0" wp14:anchorId="72606EBD" wp14:editId="78853A40">
             <wp:extent cx="5579448" cy="2880000"/>
@@ -136,7 +680,7 @@
                     <pic:cNvPicPr/>
                   </pic:nvPicPr>
                   <pic:blipFill>
-                    <a:blip r:embed="rId5"/>
+                    <a:blip r:embed="rId7"/>
                     <a:stretch>
                       <a:fillRect/>
                     </a:stretch>
@@ -165,14 +709,27 @@
       <w:r>
         <w:t xml:space="preserve">Fig. </w:t>
       </w:r>
-      <w:fldSimple w:instr=" SEQ Fig. \* ARABIC ">
-        <w:r>
-          <w:rPr>
-            <w:noProof/>
-          </w:rPr>
-          <w:t>2</w:t>
-        </w:r>
-      </w:fldSimple>
+      <w:r>
+        <w:fldChar w:fldCharType="begin"/>
+      </w:r>
+      <w:r>
+        <w:instrText xml:space="preserve"> SEQ Fig. \* ARABIC </w:instrText>
+      </w:r>
+      <w:r>
+        <w:fldChar w:fldCharType="separate"/>
+      </w:r>
+      <w:r>
+        <w:rPr>
+          <w:noProof/>
+        </w:rPr>
+        <w:t>4</w:t>
+      </w:r>
+      <w:r>
+        <w:rPr>
+          <w:noProof/>
+        </w:rPr>
+        <w:fldChar w:fldCharType="end"/>
+      </w:r>
       <w:r>
         <w:t xml:space="preserve"> desfase de las señales</w:t>
       </w:r>
@@ -257,8 +814,6 @@
         </w:rPr>
         <w:t>Cuando vd = 1 : Descendente</w:t>
       </w:r>
-      <w:bookmarkStart w:id="0" w:name="_GoBack"/>
-      <w:bookmarkEnd w:id="0"/>
     </w:p>
     <w:p>
       <w:pPr>
@@ -288,7 +843,7 @@
                     </pic:cNvPicPr>
                   </pic:nvPicPr>
                   <pic:blipFill rotWithShape="1">
-                    <a:blip r:embed="rId6" cstate="print">
+                    <a:blip r:embed="rId8" cstate="print">
                       <a:extLst>
                         <a:ext uri="{28A0092B-C50C-407E-A947-70E740481C1C}">
                           <a14:useLocalDpi xmlns:a14="http://schemas.microsoft.com/office/drawing/2010/main" val="0"/>
@@ -324,8 +879,30 @@
       </w:r>
     </w:p>
     <w:p>
+      <w:r>
+        <w:br w:type="page"/>
+      </w:r>
+    </w:p>
+    <w:p>
       <w:pPr>
-        <w:jc w:val="center"/>
+        <w:jc w:val="both"/>
+      </w:pPr>
+      <w:r>
+        <w:lastRenderedPageBreak/>
+        <w:t>Diseño de la entidad “</w:t>
+      </w:r>
+      <w:proofErr w:type="spellStart"/>
+      <w:r>
+        <w:t>ctrl_speed</w:t>
+      </w:r>
+      <w:proofErr w:type="spellEnd"/>
+      <w:r>
+        <w:t>”</w:t>
+      </w:r>
+    </w:p>
+    <w:p>
+      <w:pPr>
+        <w:jc w:val="both"/>
       </w:pPr>
     </w:p>
     <w:sectPr>
@@ -778,6 +1355,25 @@
       <w:szCs w:val="18"/>
     </w:rPr>
   </w:style>
+  <w:style w:type="table" w:styleId="Tablaconcuadrcula">
+    <w:name w:val="Table Grid"/>
+    <w:basedOn w:val="Tablanormal"/>
+    <w:uiPriority w:val="39"/>
+    <w:rsid w:val="00FD358A"/>
+    <w:pPr>
+      <w:spacing w:after="0" w:line="240" w:lineRule="auto"/>
+    </w:pPr>
+    <w:tblPr>
+      <w:tblBorders>
+        <w:top w:val="single" w:sz="4" w:space="0" w:color="auto"/>
+        <w:left w:val="single" w:sz="4" w:space="0" w:color="auto"/>
+        <w:bottom w:val="single" w:sz="4" w:space="0" w:color="auto"/>
+        <w:right w:val="single" w:sz="4" w:space="0" w:color="auto"/>
+        <w:insideH w:val="single" w:sz="4" w:space="0" w:color="auto"/>
+        <w:insideV w:val="single" w:sz="4" w:space="0" w:color="auto"/>
+      </w:tblBorders>
+    </w:tblPr>
+  </w:style>
 </w:styles>
 </file>
 

</xml_diff>